<commit_message>
added fixes to TBX-Basic
</commit_message>
<xml_diff>
--- a/TBX-Basic_ImplementationGuide.docx
+++ b/TBX-Basic_ImplementationGuide.docx
@@ -77,8 +77,6 @@
               </w:rPr>
               <w:t>Introduction</w:t>
             </w:r>
-            <w:bookmarkStart w:id="0" w:name="_GoBack"/>
-            <w:bookmarkEnd w:id="0"/>
             <w:r>
               <w:rPr>
                 <w:noProof/>
@@ -1183,16 +1181,33 @@
       <w:pPr>
         <w:pStyle w:val="Heading1"/>
       </w:pPr>
-      <w:bookmarkStart w:id="1" w:name="_Toc500859812"/>
+      <w:bookmarkStart w:id="0" w:name="_Toc500859812"/>
       <w:r>
         <w:lastRenderedPageBreak/>
         <w:t>Introduction</w:t>
       </w:r>
-      <w:bookmarkEnd w:id="1"/>
-    </w:p>
-    <w:p>
-      <w:r>
-        <w:t xml:space="preserve">TBX-Basic is intended to be the primary dialect </w:t>
+      <w:bookmarkEnd w:id="0"/>
+    </w:p>
+    <w:p>
+      <w:r>
+        <w:t xml:space="preserve">TBX-Basic is intended to be the </w:t>
+      </w:r>
+      <w:r>
+        <w:t xml:space="preserve">major </w:t>
+      </w:r>
+      <w:proofErr w:type="spellStart"/>
+      <w:r>
+        <w:t>localisation</w:t>
+      </w:r>
+      <w:proofErr w:type="spellEnd"/>
+      <w:r>
+        <w:t xml:space="preserve"> industry</w:t>
+      </w:r>
+      <w:r>
+        <w:t xml:space="preserve"> </w:t>
+      </w:r>
+      <w:r>
+        <w:t xml:space="preserve">dialect </w:t>
       </w:r>
       <w:r>
         <w:t>for</w:t>
@@ -1263,7 +1278,18 @@
         <w:t xml:space="preserve">. </w:t>
       </w:r>
       <w:r>
-        <w:t>This implementation guide is provided by LTAC Global as a public service</w:t>
+        <w:t xml:space="preserve">This implementation guide is </w:t>
+      </w:r>
+      <w:commentRangeStart w:id="1"/>
+      <w:r>
+        <w:t>provided by LTAC Global as a public service</w:t>
+      </w:r>
+      <w:commentRangeEnd w:id="1"/>
+      <w:r>
+        <w:rPr>
+          <w:rStyle w:val="CommentReference"/>
+        </w:rPr>
+        <w:commentReference w:id="1"/>
       </w:r>
       <w:r>
         <w:t xml:space="preserve">. </w:t>
@@ -1272,7 +1298,30 @@
         <w:t>If you want to implement TBX-Basic, you are free to use it. If you want to create your own TBX dialect, you must obtain appropriate access to a purchased copy of the new version of ISO 30042 DIS (to be published in 2018).</w:t>
       </w:r>
     </w:p>
-    <w:p/>
+    <w:p>
+      <w:r>
+        <w:t>[</w:t>
+      </w:r>
+      <w:r>
+        <w:t xml:space="preserve">In a future </w:t>
+      </w:r>
+      <w:proofErr w:type="gramStart"/>
+      <w:r>
+        <w:t>draft</w:t>
+      </w:r>
+      <w:proofErr w:type="gramEnd"/>
+      <w:r>
+        <w:t xml:space="preserve"> a basic introduction to TBX will be </w:t>
+      </w:r>
+      <w:r>
+        <w:t>included.]</w:t>
+      </w:r>
+    </w:p>
+    <w:p>
+      <w:r>
+        <w:t>Implementing TBX-Basic in a translation tool that includes terminology management means supporting import and export of valid TBX-Basic documents instances</w:t>
+      </w:r>
+    </w:p>
     <w:p>
       <w:pPr>
         <w:pStyle w:val="Heading2"/>
@@ -1358,7 +1407,14 @@
           <w:rFonts w:ascii="Courier New" w:hAnsi="Courier New" w:cs="Courier New"/>
         </w:rPr>
         <w:tab/>
-        <w:t>&lt;descrip type=”</w:t>
+        <w:t>&lt;descrip type</w:t>
+      </w:r>
+      <w:proofErr w:type="gramStart"/>
+      <w:r>
+        <w:rPr>
+          <w:rFonts w:ascii="Courier New" w:hAnsi="Courier New" w:cs="Courier New"/>
+        </w:rPr>
+        <w:t>=”</w:t>
       </w:r>
       <w:r>
         <w:rPr>
@@ -1367,6 +1423,7 @@
         </w:rPr>
         <w:t>subjectField</w:t>
       </w:r>
+      <w:proofErr w:type="gramEnd"/>
       <w:r>
         <w:rPr>
           <w:rFonts w:ascii="Courier New" w:hAnsi="Courier New" w:cs="Courier New"/>
@@ -1483,10 +1540,7 @@
         </w:rPr>
       </w:pPr>
       <w:r>
-        <w:t>DC</w:t>
-      </w:r>
-      <w:r>
-        <w:t>T is a new style of TBX which attempts to bring TBX more in line with modern XML practices</w:t>
+        <w:t>DCT is a new style of TBX which attempts to bring TBX more in line with modern XML practices</w:t>
       </w:r>
       <w:r>
         <w:t xml:space="preserve">. </w:t>
@@ -1535,221 +1589,6 @@
       </w:r>
       <w:r>
         <w:t xml:space="preserve">For example, TBX-Basic includes the Basic module, which has the following namespace: </w:t>
-      </w:r>
-      <w:hyperlink r:id="rId8" w:history="1">
-        <w:r>
-          <w:rPr>
-            <w:rStyle w:val="Hyperlink"/>
-            <w:rFonts w:ascii="Courier New" w:hAnsi="Courier New" w:cs="Courier New"/>
-          </w:rPr>
-          <w:t>http://www.tbxinfo.net/ns/basic</w:t>
-        </w:r>
-      </w:hyperlink>
-      <w:r>
-        <w:rPr>
-          <w:rFonts w:asciiTheme="minorBidi" w:hAnsiTheme="minorBidi"/>
-        </w:rPr>
-        <w:t xml:space="preserve">. </w:t>
-      </w:r>
-      <w:r>
-        <w:rPr>
-          <w:rFonts w:asciiTheme="minorBidi" w:hAnsiTheme="minorBidi"/>
-        </w:rPr>
-        <w:t>Using this namespace solution, only the data categories which are included in the Basic module need to have tags defined for them (in the Basic namespace)</w:t>
-      </w:r>
-      <w:r>
-        <w:rPr>
-          <w:rFonts w:asciiTheme="minorBidi" w:hAnsiTheme="minorBidi"/>
-        </w:rPr>
-        <w:t xml:space="preserve">. </w:t>
-      </w:r>
-      <w:r>
-        <w:rPr>
-          <w:rFonts w:asciiTheme="minorBidi" w:hAnsiTheme="minorBidi"/>
-        </w:rPr>
-        <w:t>These tags can then be introduced into a TBX document instance by calling upon the Basic namespace.</w:t>
-      </w:r>
-    </w:p>
-    <w:p>
-      <w:pPr>
-        <w:rPr>
-          <w:rFonts w:asciiTheme="minorBidi" w:hAnsiTheme="minorBidi"/>
-        </w:rPr>
-      </w:pPr>
-    </w:p>
-    <w:p>
-      <w:pPr>
-        <w:rPr>
-          <w:rFonts w:asciiTheme="minorBidi" w:hAnsiTheme="minorBidi"/>
-        </w:rPr>
-      </w:pPr>
-      <w:r>
-        <w:rPr>
-          <w:rFonts w:asciiTheme="minorBidi" w:hAnsiTheme="minorBidi"/>
-        </w:rPr>
-        <w:t>Example:</w:t>
-      </w:r>
-    </w:p>
-    <w:p>
-      <w:pPr>
-        <w:rPr>
-          <w:rFonts w:ascii="Courier New" w:hAnsi="Courier New" w:cs="Courier New"/>
-        </w:rPr>
-      </w:pPr>
-      <w:r>
-        <w:rPr>
-          <w:rFonts w:asciiTheme="minorBidi" w:hAnsiTheme="minorBidi"/>
-        </w:rPr>
-        <w:tab/>
-      </w:r>
-      <w:r>
-        <w:rPr>
-          <w:rFonts w:ascii="Courier New" w:hAnsi="Courier New" w:cs="Courier New"/>
-        </w:rPr>
-        <w:t>&lt;</w:t>
-      </w:r>
-      <w:r>
-        <w:rPr>
-          <w:rFonts w:ascii="Courier New" w:hAnsi="Courier New" w:cs="Courier New"/>
-          <w:color w:val="FF0000"/>
-        </w:rPr>
-        <w:t xml:space="preserve">subjectField </w:t>
-      </w:r>
-      <w:proofErr w:type="spellStart"/>
-      <w:r>
-        <w:rPr>
-          <w:rFonts w:ascii="Courier New" w:hAnsi="Courier New" w:cs="Courier New"/>
-          <w:color w:val="00B050"/>
-        </w:rPr>
-        <w:t>xmlns</w:t>
-      </w:r>
-      <w:proofErr w:type="spellEnd"/>
-      <w:r>
-        <w:rPr>
-          <w:rFonts w:ascii="Courier New" w:hAnsi="Courier New" w:cs="Courier New"/>
-        </w:rPr>
-        <w:t>=”</w:t>
-      </w:r>
-      <w:hyperlink r:id="rId9" w:history="1">
-        <w:r>
-          <w:rPr>
-            <w:rStyle w:val="Hyperlink"/>
-            <w:rFonts w:ascii="Courier New" w:hAnsi="Courier New" w:cs="Courier New"/>
-          </w:rPr>
-          <w:t>http://www.tbxinfo.net/ns/basic</w:t>
-        </w:r>
-      </w:hyperlink>
-      <w:r>
-        <w:rPr>
-          <w:rFonts w:ascii="Courier New" w:hAnsi="Courier New" w:cs="Courier New"/>
-        </w:rPr>
-        <w:t>”&gt;</w:t>
-      </w:r>
-    </w:p>
-    <w:p>
-      <w:pPr>
-        <w:ind w:left="720" w:firstLine="720"/>
-        <w:rPr>
-          <w:rFonts w:ascii="Courier New" w:hAnsi="Courier New" w:cs="Courier New"/>
-        </w:rPr>
-      </w:pPr>
-      <w:r>
-        <w:rPr>
-          <w:rFonts w:ascii="Courier New" w:hAnsi="Courier New" w:cs="Courier New"/>
-        </w:rPr>
-        <w:t>…</w:t>
-      </w:r>
-    </w:p>
-    <w:p>
-      <w:pPr>
-        <w:ind w:firstLine="720"/>
-        <w:rPr>
-          <w:rFonts w:ascii="Courier New" w:hAnsi="Courier New" w:cs="Courier New"/>
-        </w:rPr>
-      </w:pPr>
-      <w:r>
-        <w:rPr>
-          <w:rFonts w:ascii="Courier New" w:hAnsi="Courier New" w:cs="Courier New"/>
-        </w:rPr>
-        <w:t>&lt;/</w:t>
-      </w:r>
-      <w:r>
-        <w:rPr>
-          <w:rFonts w:ascii="Courier New" w:hAnsi="Courier New" w:cs="Courier New"/>
-          <w:color w:val="FF0000"/>
-        </w:rPr>
-        <w:t>subjectField</w:t>
-      </w:r>
-      <w:r>
-        <w:rPr>
-          <w:rFonts w:ascii="Courier New" w:hAnsi="Courier New" w:cs="Courier New"/>
-        </w:rPr>
-        <w:t>&gt;</w:t>
-      </w:r>
-    </w:p>
-    <w:p>
-      <w:pPr>
-        <w:ind w:firstLine="720"/>
-        <w:rPr>
-          <w:rFonts w:ascii="Courier New" w:hAnsi="Courier New" w:cs="Courier New"/>
-        </w:rPr>
-      </w:pPr>
-    </w:p>
-    <w:p>
-      <w:r>
-        <w:lastRenderedPageBreak/>
-        <w:t>It is possible in an XML file for elements to declare their namespace in their start tag (as shown above)</w:t>
-      </w:r>
-      <w:r>
-        <w:t xml:space="preserve">. </w:t>
-      </w:r>
-      <w:r>
-        <w:t>It is also possible (and the recommended practice in TBX) to assign a namespace prefix earlier on in the root element:</w:t>
-      </w:r>
-    </w:p>
-    <w:p>
-      <w:pPr>
-        <w:rPr>
-          <w:rFonts w:ascii="Courier New" w:hAnsi="Courier New" w:cs="Courier New"/>
-        </w:rPr>
-      </w:pPr>
-      <w:r>
-        <w:tab/>
-      </w:r>
-      <w:r>
-        <w:rPr>
-          <w:rFonts w:ascii="Courier New" w:hAnsi="Courier New" w:cs="Courier New"/>
-        </w:rPr>
-        <w:t>&lt;</w:t>
-      </w:r>
-      <w:proofErr w:type="spellStart"/>
-      <w:r>
-        <w:rPr>
-          <w:rFonts w:ascii="Courier New" w:hAnsi="Courier New" w:cs="Courier New"/>
-        </w:rPr>
-        <w:t>tbx</w:t>
-      </w:r>
-      <w:proofErr w:type="spellEnd"/>
-      <w:r>
-        <w:rPr>
-          <w:rFonts w:ascii="Courier New" w:hAnsi="Courier New" w:cs="Courier New"/>
-        </w:rPr>
-        <w:t xml:space="preserve"> … </w:t>
-      </w:r>
-      <w:proofErr w:type="spellStart"/>
-      <w:r>
-        <w:rPr>
-          <w:rFonts w:ascii="Courier New" w:hAnsi="Courier New" w:cs="Courier New"/>
-          <w:color w:val="00B050"/>
-        </w:rPr>
-        <w:t>xmlns:basic</w:t>
-      </w:r>
-      <w:proofErr w:type="spellEnd"/>
-      <w:r>
-        <w:rPr>
-          <w:rFonts w:ascii="Courier New" w:hAnsi="Courier New" w:cs="Courier New"/>
-        </w:rPr>
-        <w:t>=”</w:t>
       </w:r>
       <w:hyperlink r:id="rId10" w:history="1">
         <w:r>
@@ -1762,6 +1601,222 @@
       </w:hyperlink>
       <w:r>
         <w:rPr>
+          <w:rFonts w:asciiTheme="minorBidi" w:hAnsiTheme="minorBidi"/>
+        </w:rPr>
+        <w:t xml:space="preserve">. </w:t>
+      </w:r>
+      <w:r>
+        <w:rPr>
+          <w:rFonts w:asciiTheme="minorBidi" w:hAnsiTheme="minorBidi"/>
+        </w:rPr>
+        <w:t>Using this namespace solution, only the data categories which are included in the Basic module need to have tags defined for them (in the Basic namespace)</w:t>
+      </w:r>
+      <w:r>
+        <w:rPr>
+          <w:rFonts w:asciiTheme="minorBidi" w:hAnsiTheme="minorBidi"/>
+        </w:rPr>
+        <w:t xml:space="preserve">. </w:t>
+      </w:r>
+      <w:r>
+        <w:rPr>
+          <w:rFonts w:asciiTheme="minorBidi" w:hAnsiTheme="minorBidi"/>
+        </w:rPr>
+        <w:t>These tags can then be introduced into a TBX document instance by calling upon the Basic namespace.</w:t>
+      </w:r>
+    </w:p>
+    <w:p>
+      <w:pPr>
+        <w:rPr>
+          <w:rFonts w:asciiTheme="minorBidi" w:hAnsiTheme="minorBidi"/>
+        </w:rPr>
+      </w:pPr>
+    </w:p>
+    <w:p>
+      <w:pPr>
+        <w:rPr>
+          <w:rFonts w:asciiTheme="minorBidi" w:hAnsiTheme="minorBidi"/>
+        </w:rPr>
+      </w:pPr>
+      <w:r>
+        <w:rPr>
+          <w:rFonts w:asciiTheme="minorBidi" w:hAnsiTheme="minorBidi"/>
+        </w:rPr>
+        <w:t>Example:</w:t>
+      </w:r>
+    </w:p>
+    <w:p>
+      <w:pPr>
+        <w:rPr>
+          <w:rFonts w:ascii="Courier New" w:hAnsi="Courier New" w:cs="Courier New"/>
+        </w:rPr>
+      </w:pPr>
+      <w:r>
+        <w:rPr>
+          <w:rFonts w:asciiTheme="minorBidi" w:hAnsiTheme="minorBidi"/>
+        </w:rPr>
+        <w:tab/>
+      </w:r>
+      <w:r>
+        <w:rPr>
+          <w:rFonts w:ascii="Courier New" w:hAnsi="Courier New" w:cs="Courier New"/>
+        </w:rPr>
+        <w:t>&lt;</w:t>
+      </w:r>
+      <w:r>
+        <w:rPr>
+          <w:rFonts w:ascii="Courier New" w:hAnsi="Courier New" w:cs="Courier New"/>
+          <w:color w:val="FF0000"/>
+        </w:rPr>
+        <w:t xml:space="preserve">subjectField </w:t>
+      </w:r>
+      <w:proofErr w:type="spellStart"/>
+      <w:r>
+        <w:rPr>
+          <w:rFonts w:ascii="Courier New" w:hAnsi="Courier New" w:cs="Courier New"/>
+          <w:color w:val="00B050"/>
+        </w:rPr>
+        <w:t>xmlns</w:t>
+      </w:r>
+      <w:proofErr w:type="spellEnd"/>
+      <w:r>
+        <w:rPr>
+          <w:rFonts w:ascii="Courier New" w:hAnsi="Courier New" w:cs="Courier New"/>
+        </w:rPr>
+        <w:t>=”</w:t>
+      </w:r>
+      <w:hyperlink r:id="rId11" w:history="1">
+        <w:r>
+          <w:rPr>
+            <w:rStyle w:val="Hyperlink"/>
+            <w:rFonts w:ascii="Courier New" w:hAnsi="Courier New" w:cs="Courier New"/>
+          </w:rPr>
+          <w:t>http://www.tbxinfo.net/ns/basic</w:t>
+        </w:r>
+      </w:hyperlink>
+      <w:r>
+        <w:rPr>
+          <w:rFonts w:ascii="Courier New" w:hAnsi="Courier New" w:cs="Courier New"/>
+        </w:rPr>
+        <w:t>”&gt;</w:t>
+      </w:r>
+    </w:p>
+    <w:p>
+      <w:pPr>
+        <w:ind w:left="720" w:firstLine="720"/>
+        <w:rPr>
+          <w:rFonts w:ascii="Courier New" w:hAnsi="Courier New" w:cs="Courier New"/>
+        </w:rPr>
+      </w:pPr>
+      <w:r>
+        <w:rPr>
+          <w:rFonts w:ascii="Courier New" w:hAnsi="Courier New" w:cs="Courier New"/>
+        </w:rPr>
+        <w:t>…</w:t>
+      </w:r>
+    </w:p>
+    <w:p>
+      <w:pPr>
+        <w:ind w:firstLine="720"/>
+        <w:rPr>
+          <w:rFonts w:ascii="Courier New" w:hAnsi="Courier New" w:cs="Courier New"/>
+        </w:rPr>
+      </w:pPr>
+      <w:r>
+        <w:rPr>
+          <w:rFonts w:ascii="Courier New" w:hAnsi="Courier New" w:cs="Courier New"/>
+        </w:rPr>
+        <w:t>&lt;/</w:t>
+      </w:r>
+      <w:r>
+        <w:rPr>
+          <w:rFonts w:ascii="Courier New" w:hAnsi="Courier New" w:cs="Courier New"/>
+          <w:color w:val="FF0000"/>
+        </w:rPr>
+        <w:t>subjectField</w:t>
+      </w:r>
+      <w:r>
+        <w:rPr>
+          <w:rFonts w:ascii="Courier New" w:hAnsi="Courier New" w:cs="Courier New"/>
+        </w:rPr>
+        <w:t>&gt;</w:t>
+      </w:r>
+    </w:p>
+    <w:p>
+      <w:pPr>
+        <w:ind w:firstLine="720"/>
+        <w:rPr>
+          <w:rFonts w:ascii="Courier New" w:hAnsi="Courier New" w:cs="Courier New"/>
+        </w:rPr>
+      </w:pPr>
+    </w:p>
+    <w:p>
+      <w:r>
+        <w:t>It is possible in an XML file for elements to declare their namespace in their start tag (as shown above)</w:t>
+      </w:r>
+      <w:r>
+        <w:t xml:space="preserve">. </w:t>
+      </w:r>
+      <w:r>
+        <w:t>It is also possible (and the recommended practice in TBX) to assign a namespace prefix earlier on in the root element:</w:t>
+      </w:r>
+    </w:p>
+    <w:p>
+      <w:pPr>
+        <w:rPr>
+          <w:rFonts w:ascii="Courier New" w:hAnsi="Courier New" w:cs="Courier New"/>
+        </w:rPr>
+      </w:pPr>
+      <w:r>
+        <w:tab/>
+      </w:r>
+      <w:r>
+        <w:rPr>
+          <w:rFonts w:ascii="Courier New" w:hAnsi="Courier New" w:cs="Courier New"/>
+        </w:rPr>
+        <w:t>&lt;</w:t>
+      </w:r>
+      <w:proofErr w:type="spellStart"/>
+      <w:r>
+        <w:rPr>
+          <w:rFonts w:ascii="Courier New" w:hAnsi="Courier New" w:cs="Courier New"/>
+        </w:rPr>
+        <w:t>tbx</w:t>
+      </w:r>
+      <w:proofErr w:type="spellEnd"/>
+      <w:r>
+        <w:rPr>
+          <w:rFonts w:ascii="Courier New" w:hAnsi="Courier New" w:cs="Courier New"/>
+        </w:rPr>
+        <w:t xml:space="preserve"> … </w:t>
+      </w:r>
+      <w:proofErr w:type="spellStart"/>
+      <w:proofErr w:type="gramStart"/>
+      <w:r>
+        <w:rPr>
+          <w:rFonts w:ascii="Courier New" w:hAnsi="Courier New" w:cs="Courier New"/>
+          <w:color w:val="00B050"/>
+        </w:rPr>
+        <w:t>xmlns:basic</w:t>
+      </w:r>
+      <w:proofErr w:type="spellEnd"/>
+      <w:proofErr w:type="gramEnd"/>
+      <w:r>
+        <w:rPr>
+          <w:rFonts w:ascii="Courier New" w:hAnsi="Courier New" w:cs="Courier New"/>
+        </w:rPr>
+        <w:t>=”</w:t>
+      </w:r>
+      <w:hyperlink r:id="rId12" w:history="1">
+        <w:r>
+          <w:rPr>
+            <w:rStyle w:val="Hyperlink"/>
+            <w:rFonts w:ascii="Courier New" w:hAnsi="Courier New" w:cs="Courier New"/>
+          </w:rPr>
+          <w:t>http://www.tbxinfo.net/ns/basic</w:t>
+        </w:r>
+      </w:hyperlink>
+      <w:r>
+        <w:rPr>
           <w:rFonts w:ascii="Courier New" w:hAnsi="Courier New" w:cs="Courier New"/>
         </w:rPr>
         <w:t>”&gt;</w:t>
@@ -1807,6 +1862,7 @@
         <w:t>&lt;</w:t>
       </w:r>
       <w:proofErr w:type="spellStart"/>
+      <w:proofErr w:type="gramStart"/>
       <w:r>
         <w:rPr>
           <w:rFonts w:ascii="Courier New" w:hAnsi="Courier New" w:cs="Courier New"/>
@@ -1828,6 +1884,7 @@
         <w:t>subjectField</w:t>
       </w:r>
       <w:proofErr w:type="spellEnd"/>
+      <w:proofErr w:type="gramEnd"/>
       <w:r>
         <w:rPr>
           <w:rFonts w:ascii="Courier New" w:hAnsi="Courier New" w:cs="Courier New"/>
@@ -1953,7 +2010,21 @@
         <w:rPr>
           <w:rFonts w:ascii="Courier New" w:hAnsi="Courier New" w:cs="Courier New"/>
         </w:rPr>
-        <w:t>urn:iso:std:iso:30042:ed:3.0</w:t>
+        <w:t>urn:</w:t>
+      </w:r>
+      <w:proofErr w:type="gramStart"/>
+      <w:r>
+        <w:rPr>
+          <w:rFonts w:ascii="Courier New" w:hAnsi="Courier New" w:cs="Courier New"/>
+        </w:rPr>
+        <w:t>iso:std</w:t>
+      </w:r>
+      <w:proofErr w:type="gramEnd"/>
+      <w:r>
+        <w:rPr>
+          <w:rFonts w:ascii="Courier New" w:hAnsi="Courier New" w:cs="Courier New"/>
+        </w:rPr>
+        <w:t>:iso:30042:ed:3.0</w:t>
       </w:r>
     </w:p>
     <w:p>
@@ -2040,6 +2111,7 @@
         <w:t>&lt;</w:t>
       </w:r>
       <w:proofErr w:type="spellStart"/>
+      <w:proofErr w:type="gramStart"/>
       <w:r>
         <w:rPr>
           <w:rFonts w:ascii="Courier New" w:hAnsi="Courier New" w:cs="Courier New"/>
@@ -2047,6 +2119,7 @@
         <w:t>basic:subjectField</w:t>
       </w:r>
       <w:proofErr w:type="spellEnd"/>
+      <w:proofErr w:type="gramEnd"/>
       <w:r>
         <w:rPr>
           <w:rFonts w:ascii="Courier New" w:hAnsi="Courier New" w:cs="Courier New"/>
@@ -2123,16 +2196,37 @@
         <w:t>candidate</w:t>
       </w:r>
       <w:r>
-        <w:t xml:space="preserve">”) </w:t>
-      </w:r>
-      <w:r>
-        <w:t>which c</w:t>
-      </w:r>
-      <w:r>
-        <w:t xml:space="preserve">laims to be TBX-Basic is </w:t>
-      </w:r>
-      <w:r>
-        <w:t xml:space="preserve">actually a </w:t>
+        <w:t>”)</w:t>
+      </w:r>
+      <w:r>
+        <w:t xml:space="preserve">, which the </w:t>
+      </w:r>
+      <w:r>
+        <w:rPr>
+          <w:i/>
+          <w:iCs/>
+        </w:rPr>
+        <w:t>candidate</w:t>
+      </w:r>
+      <w:r>
+        <w:t xml:space="preserve"> c</w:t>
+      </w:r>
+      <w:r>
+        <w:t>laims to be TBX-Basic</w:t>
+      </w:r>
+      <w:r>
+        <w:t xml:space="preserve"> compliant</w:t>
+      </w:r>
+      <w:r>
+        <w:t xml:space="preserve"> is </w:t>
+      </w:r>
+      <w:proofErr w:type="gramStart"/>
+      <w:r>
+        <w:t>actually a</w:t>
+      </w:r>
+      <w:proofErr w:type="gramEnd"/>
+      <w:r>
+        <w:t xml:space="preserve"> </w:t>
       </w:r>
       <w:r>
         <w:t>valid</w:t>
@@ -2264,6 +2358,46 @@
       <w:bookmarkEnd w:id="6"/>
     </w:p>
     <w:p>
+      <w:r>
+        <w:t>TBX-</w:t>
+      </w:r>
+      <w:r>
+        <w:t xml:space="preserve">Basic compliance </w:t>
+      </w:r>
+      <w:r>
+        <w:t>ultimat</w:t>
+      </w:r>
+      <w:r>
+        <w:t>e</w:t>
+      </w:r>
+      <w:r>
+        <w:t>ly</w:t>
+      </w:r>
+      <w:r>
+        <w:t xml:space="preserve"> needs to be validated with schemas (</w:t>
+      </w:r>
+      <w:r>
+        <w:t xml:space="preserve">see </w:t>
+      </w:r>
+      <w:hyperlink w:anchor="_Validation_via_Schema" w:history="1">
+        <w:r>
+          <w:rPr>
+            <w:rStyle w:val="Hyperlink"/>
+          </w:rPr>
+          <w:t>Validation via Schema</w:t>
+        </w:r>
+      </w:hyperlink>
+      <w:r>
+        <w:t>). However, th</w:t>
+      </w:r>
+      <w:r>
+        <w:t xml:space="preserve">e following 8 steps are a human </w:t>
+      </w:r>
+      <w:r>
+        <w:t>targeted guidance that suggests what simple (of gradually increasing complexity) manual checks can be performed before submitting a candidate instance to actual schema validation. The schema validation covers all the human targeting suggested validation steps, yet performing the steps will provide a very useful guidance for a human validator.</w:t>
+      </w:r>
+    </w:p>
+    <w:p>
       <w:pPr>
         <w:pStyle w:val="ListParagraph"/>
         <w:numPr>
@@ -2272,7 +2406,13 @@
         </w:numPr>
       </w:pPr>
       <w:r>
-        <w:t xml:space="preserve">Check if </w:t>
+        <w:t xml:space="preserve">Check </w:t>
+      </w:r>
+      <w:r>
+        <w:t>whether</w:t>
+      </w:r>
+      <w:r>
+        <w:t xml:space="preserve"> </w:t>
       </w:r>
       <w:r>
         <w:rPr>
@@ -2322,6 +2462,7 @@
         </w:numPr>
       </w:pPr>
       <w:r>
+        <w:lastRenderedPageBreak/>
         <w:t xml:space="preserve">The root start-tag should declare the default namespace </w:t>
       </w:r>
       <w:r>
@@ -2334,7 +2475,21 @@
         <w:rPr>
           <w:rFonts w:ascii="Courier New" w:hAnsi="Courier New" w:cs="Courier New"/>
         </w:rPr>
-        <w:t>urn:iso:std:iso:30042:ed:3.0</w:t>
+        <w:t>urn:</w:t>
+      </w:r>
+      <w:proofErr w:type="gramStart"/>
+      <w:r>
+        <w:rPr>
+          <w:rFonts w:ascii="Courier New" w:hAnsi="Courier New" w:cs="Courier New"/>
+        </w:rPr>
+        <w:t>iso:std</w:t>
+      </w:r>
+      <w:proofErr w:type="gramEnd"/>
+      <w:r>
+        <w:rPr>
+          <w:rFonts w:ascii="Courier New" w:hAnsi="Courier New" w:cs="Courier New"/>
+        </w:rPr>
+        <w:t>:iso:30042:ed:3.0</w:t>
       </w:r>
     </w:p>
     <w:p>
@@ -2377,7 +2532,15 @@
       </w:r>
       <w:proofErr w:type="spellEnd"/>
       <w:r>
-        <w:t>" xml:lang="</w:t>
+        <w:t xml:space="preserve">" </w:t>
+      </w:r>
+      <w:proofErr w:type="gramStart"/>
+      <w:r>
+        <w:t>xml:lang</w:t>
+      </w:r>
+      <w:proofErr w:type="gramEnd"/>
+      <w:r>
+        <w:t>="</w:t>
       </w:r>
       <w:proofErr w:type="spellStart"/>
       <w:r>
@@ -2492,7 +2655,15 @@
       </w:r>
       <w:proofErr w:type="spellEnd"/>
       <w:r>
-        <w:t>" xml:lang="</w:t>
+        <w:t xml:space="preserve">" </w:t>
+      </w:r>
+      <w:proofErr w:type="gramStart"/>
+      <w:r>
+        <w:t>xml:lang</w:t>
+      </w:r>
+      <w:proofErr w:type="gramEnd"/>
+      <w:r>
+        <w:t>="</w:t>
       </w:r>
       <w:proofErr w:type="spellStart"/>
       <w:r>
@@ -2520,7 +2691,6 @@
         </w:numPr>
       </w:pPr>
       <w:r>
-        <w:lastRenderedPageBreak/>
         <w:t xml:space="preserve">The root start-tag </w:t>
       </w:r>
       <w:r>
@@ -2615,8 +2785,13 @@
         </w:rPr>
         <w:t xml:space="preserve">" </w:t>
       </w:r>
-      <w:r>
-        <w:t>xml:lang="</w:t>
+      <w:proofErr w:type="gramStart"/>
+      <w:r>
+        <w:t>xml:lang</w:t>
+      </w:r>
+      <w:proofErr w:type="gramEnd"/>
+      <w:r>
+        <w:t>="</w:t>
       </w:r>
       <w:proofErr w:type="spellStart"/>
       <w:r>
@@ -2676,10 +2851,7 @@
         </w:numPr>
       </w:pPr>
       <w:r>
-        <w:t>Data categories which are not included by these 3 modules must not be present</w:t>
-      </w:r>
-      <w:r>
-        <w:t xml:space="preserve"> in the </w:t>
+        <w:t xml:space="preserve">Data categories which are not included by these 3 modules must not be present in the </w:t>
       </w:r>
       <w:r>
         <w:rPr>
@@ -2701,10 +2873,13 @@
         </w:numPr>
       </w:pPr>
       <w:r>
-        <w:t xml:space="preserve">Content of each data category must agree with the permitted values as described by these modules. Ex: </w:t>
-      </w:r>
-      <w:r>
-        <w:t>/</w:t>
+        <w:t xml:space="preserve">Content of each data category must agree with the </w:t>
+      </w:r>
+      <w:r>
+        <w:t>permissible</w:t>
+      </w:r>
+      <w:r>
+        <w:t xml:space="preserve"> values as described by these modules. Ex: /</w:t>
       </w:r>
       <w:proofErr w:type="spellStart"/>
       <w:r>
@@ -2712,10 +2887,76 @@
       </w:r>
       <w:proofErr w:type="spellEnd"/>
       <w:r>
-        <w:t>/ cannot have a value of “preposition”</w:t>
-      </w:r>
-      <w:r>
-        <w:t xml:space="preserve"> (as defined in the Min module)</w:t>
+        <w:t xml:space="preserve">/ </w:t>
+      </w:r>
+      <w:r>
+        <w:t>must have one of these values</w:t>
+      </w:r>
+      <w:r>
+        <w:t xml:space="preserve"> </w:t>
+      </w:r>
+      <w:r>
+        <w:t>(as defined in the Min module)</w:t>
+      </w:r>
+      <w:r>
+        <w:t xml:space="preserve">: </w:t>
+      </w:r>
+      <w:r>
+        <w:t>“</w:t>
+      </w:r>
+      <w:r>
+        <w:t>noun</w:t>
+      </w:r>
+      <w:r>
+        <w:t>”</w:t>
+      </w:r>
+      <w:r>
+        <w:t xml:space="preserve">, </w:t>
+      </w:r>
+      <w:r>
+        <w:t>“</w:t>
+      </w:r>
+      <w:r>
+        <w:t>verb</w:t>
+      </w:r>
+      <w:r>
+        <w:t>”</w:t>
+      </w:r>
+      <w:r>
+        <w:t xml:space="preserve">, </w:t>
+      </w:r>
+      <w:r>
+        <w:t>“</w:t>
+      </w:r>
+      <w:r>
+        <w:t>adjective</w:t>
+      </w:r>
+      <w:r>
+        <w:t>”</w:t>
+      </w:r>
+      <w:r>
+        <w:t xml:space="preserve">, </w:t>
+      </w:r>
+      <w:r>
+        <w:t>“</w:t>
+      </w:r>
+      <w:r>
+        <w:t>adverb</w:t>
+      </w:r>
+      <w:r>
+        <w:t>”</w:t>
+      </w:r>
+      <w:r>
+        <w:t xml:space="preserve">, </w:t>
+      </w:r>
+      <w:r>
+        <w:t>or “</w:t>
+      </w:r>
+      <w:r>
+        <w:t>other</w:t>
+      </w:r>
+      <w:r>
+        <w:t>”</w:t>
       </w:r>
       <w:r>
         <w:t>.</w:t>
@@ -2807,6 +3048,8 @@
         <w:pStyle w:val="Heading2"/>
       </w:pPr>
       <w:bookmarkStart w:id="10" w:name="_Toc500859819"/>
+      <w:bookmarkStart w:id="11" w:name="_Validation_via_Schema"/>
+      <w:bookmarkEnd w:id="11"/>
       <w:r>
         <w:t>Validation via S</w:t>
       </w:r>
@@ -2817,13 +3060,7 @@
     </w:p>
     <w:p>
       <w:r>
-        <w:t>T</w:t>
-      </w:r>
-      <w:r>
-        <w:t xml:space="preserve">he schemas discussed below can be used to </w:t>
-      </w:r>
-      <w:r>
-        <w:t>address all the above steps with</w:t>
+        <w:t>The schemas discussed below can be used to address all the above steps with</w:t>
       </w:r>
       <w:r>
         <w:t xml:space="preserve"> any off-the-shelf XML vali</w:t>
@@ -2872,19 +3109,19 @@
         </w:rPr>
         <w:t xml:space="preserve">IMPORTANT NOTE:  In practice (in software such as </w:t>
       </w:r>
-      <w:commentRangeStart w:id="11"/>
+      <w:commentRangeStart w:id="12"/>
       <w:r>
         <w:rPr>
           <w:rStyle w:val="Strong"/>
         </w:rPr>
         <w:t>Oxygen</w:t>
       </w:r>
-      <w:commentRangeEnd w:id="11"/>
+      <w:commentRangeEnd w:id="12"/>
       <w:r>
         <w:rPr>
           <w:rStyle w:val="CommentReference"/>
         </w:rPr>
-        <w:commentReference w:id="11"/>
+        <w:commentReference w:id="12"/>
       </w:r>
       <w:r>
         <w:rPr>
@@ -2923,6 +3160,7 @@
           <w:b/>
           <w:bCs/>
         </w:rPr>
+        <w:lastRenderedPageBreak/>
         <w:t xml:space="preserve">Note: </w:t>
       </w:r>
       <w:r>
@@ -3002,15 +3240,14 @@
       <w:pPr>
         <w:pStyle w:val="Heading3"/>
       </w:pPr>
-      <w:bookmarkStart w:id="12" w:name="_Toc500859820"/>
-      <w:r>
-        <w:lastRenderedPageBreak/>
+      <w:bookmarkStart w:id="13" w:name="_Toc500859820"/>
+      <w:r>
         <w:t>Schemas Needed</w:t>
       </w:r>
       <w:r>
         <w:t xml:space="preserve"> for DCA style TBX</w:t>
       </w:r>
-      <w:bookmarkEnd w:id="12"/>
+      <w:bookmarkEnd w:id="13"/>
     </w:p>
     <w:p>
       <w:r>
@@ -3050,41 +3287,249 @@
         </w:numPr>
       </w:pPr>
       <w:r>
-        <w:t xml:space="preserve">The TBX-Basic </w:t>
+        <w:t>The TBX-Basic RNG schema, found on TBXinfo.net</w:t>
+      </w:r>
+      <w:r>
+        <w:t xml:space="preserve"> </w:t>
+      </w:r>
+      <w:r>
+        <w:t xml:space="preserve">is a modified version of the </w:t>
+      </w:r>
+      <w:r>
+        <w:t>Core module</w:t>
+      </w:r>
+      <w:r>
+        <w:t xml:space="preserve"> </w:t>
+      </w:r>
+      <w:r>
+        <w:t>RNG</w:t>
+      </w:r>
+      <w:r>
+        <w:t xml:space="preserve"> schema (see DCT section for link)</w:t>
+      </w:r>
+      <w:r>
+        <w:t>.</w:t>
+      </w:r>
+      <w:r>
+        <w:t xml:space="preserve"> </w:t>
+      </w:r>
+    </w:p>
+    <w:p>
+      <w:pPr>
+        <w:pStyle w:val="ListParagraph"/>
+        <w:numPr>
+          <w:ilvl w:val="2"/>
+          <w:numId w:val="3"/>
+        </w:numPr>
+      </w:pPr>
+      <w:r>
+        <w:t>The Core module RNG schema</w:t>
+      </w:r>
+      <w:r>
+        <w:t xml:space="preserve"> </w:t>
+      </w:r>
+      <w:r>
+        <w:t>contains “extension points”</w:t>
+      </w:r>
+      <w:r>
+        <w:t xml:space="preserve"> for DCA</w:t>
+      </w:r>
+      <w:r>
+        <w:t xml:space="preserve">.  These are the </w:t>
+      </w:r>
+      <w:r>
+        <w:t>&lt;define&gt; elements with @name of “[classification</w:t>
+      </w:r>
+      <w:proofErr w:type="gramStart"/>
+      <w:r>
+        <w:t>].types</w:t>
+      </w:r>
+      <w:proofErr w:type="gramEnd"/>
+      <w:r>
+        <w:t xml:space="preserve">”: </w:t>
+      </w:r>
+    </w:p>
+    <w:p>
+      <w:pPr>
+        <w:pStyle w:val="ListParagraph"/>
+        <w:numPr>
+          <w:ilvl w:val="3"/>
+          <w:numId w:val="3"/>
+        </w:numPr>
+      </w:pPr>
+      <w:r>
+        <w:rPr>
+          <w:b/>
+          <w:bCs/>
+        </w:rPr>
+        <w:t>Example</w:t>
+      </w:r>
+      <w:r>
+        <w:t xml:space="preserve">: </w:t>
       </w:r>
       <w:proofErr w:type="spellStart"/>
-      <w:r>
-        <w:t>RelaxNG</w:t>
+      <w:proofErr w:type="gramStart"/>
+      <w:r>
+        <w:t>admin.types</w:t>
       </w:r>
       <w:proofErr w:type="spellEnd"/>
-      <w:r>
-        <w:t xml:space="preserve"> schema, found on TBXinfo.net</w:t>
-      </w:r>
-      <w:r>
-        <w:t xml:space="preserve"> </w:t>
-      </w:r>
-      <w:r>
-        <w:t xml:space="preserve">is a modified version of the </w:t>
-      </w:r>
-      <w:r>
-        <w:t>Core module</w:t>
-      </w:r>
-      <w:r>
-        <w:t xml:space="preserve"> </w:t>
+      <w:proofErr w:type="gramEnd"/>
+      <w:r>
+        <w:t xml:space="preserve">, </w:t>
       </w:r>
       <w:proofErr w:type="spellStart"/>
       <w:r>
-        <w:t>RelaxNG</w:t>
+        <w:t>adminNote.types</w:t>
       </w:r>
       <w:proofErr w:type="spellEnd"/>
       <w:r>
-        <w:t xml:space="preserve"> schema (see DCT section for link)</w:t>
-      </w:r>
-      <w:r>
-        <w:t xml:space="preserve">. </w:t>
-      </w:r>
-      <w:r>
-        <w:t xml:space="preserve"> Using existing extension points which are shown on TBXinfo.net, the core schema was modified for use by TBX-Basic files.</w:t>
+        <w:t xml:space="preserve">, </w:t>
+      </w:r>
+      <w:proofErr w:type="spellStart"/>
+      <w:r>
+        <w:t>descrip.types</w:t>
+      </w:r>
+      <w:proofErr w:type="spellEnd"/>
+      <w:r>
+        <w:t>, etc.</w:t>
+      </w:r>
+    </w:p>
+    <w:p>
+      <w:pPr>
+        <w:pStyle w:val="ListParagraph"/>
+        <w:numPr>
+          <w:ilvl w:val="3"/>
+          <w:numId w:val="3"/>
+        </w:numPr>
+      </w:pPr>
+      <w:r>
+        <w:t>In the Core module RNG, these are all located toward the end of the document.</w:t>
+      </w:r>
+      <w:bookmarkStart w:id="14" w:name="_GoBack"/>
+      <w:bookmarkEnd w:id="14"/>
+    </w:p>
+    <w:p>
+      <w:pPr>
+        <w:pStyle w:val="ListParagraph"/>
+        <w:numPr>
+          <w:ilvl w:val="2"/>
+          <w:numId w:val="3"/>
+        </w:numPr>
+      </w:pPr>
+      <w:r>
+        <w:t>The</w:t>
+      </w:r>
+      <w:r>
+        <w:t>se</w:t>
+      </w:r>
+      <w:r>
+        <w:t xml:space="preserve"> extension points are used by replacing the &lt;text/&gt; element (in the &lt;define&gt; elements above) with either:</w:t>
+      </w:r>
+    </w:p>
+    <w:p>
+      <w:pPr>
+        <w:pStyle w:val="ListParagraph"/>
+        <w:numPr>
+          <w:ilvl w:val="3"/>
+          <w:numId w:val="3"/>
+        </w:numPr>
+      </w:pPr>
+      <w:r>
+        <w:t>A list of permissible types (these are the data category names)</w:t>
+      </w:r>
+    </w:p>
+    <w:p>
+      <w:pPr>
+        <w:pStyle w:val="ListParagraph"/>
+        <w:numPr>
+          <w:ilvl w:val="4"/>
+          <w:numId w:val="3"/>
+        </w:numPr>
+      </w:pPr>
+      <w:r>
+        <w:t>Example:</w:t>
+      </w:r>
+    </w:p>
+    <w:p>
+      <w:pPr>
+        <w:spacing w:line="240" w:lineRule="auto"/>
+        <w:ind w:left="3960"/>
+        <w:rPr>
+          <w:rFonts w:ascii="Courier New" w:hAnsi="Courier New" w:cs="Courier New"/>
+        </w:rPr>
+      </w:pPr>
+      <w:r>
+        <w:rPr>
+          <w:rFonts w:ascii="Courier New" w:hAnsi="Courier New" w:cs="Courier New"/>
+        </w:rPr>
+        <w:t>&lt;value&gt;subjectField&lt;/value&gt;</w:t>
+      </w:r>
+    </w:p>
+    <w:p>
+      <w:pPr>
+        <w:spacing w:line="240" w:lineRule="auto"/>
+        <w:ind w:left="3960"/>
+        <w:rPr>
+          <w:rFonts w:ascii="Courier New" w:hAnsi="Courier New" w:cs="Courier New"/>
+        </w:rPr>
+      </w:pPr>
+      <w:r>
+        <w:rPr>
+          <w:rFonts w:ascii="Courier New" w:hAnsi="Courier New" w:cs="Courier New"/>
+        </w:rPr>
+        <w:t>&lt;value&gt;definition&lt;/value&gt;</w:t>
+      </w:r>
+    </w:p>
+    <w:p>
+      <w:pPr>
+        <w:pStyle w:val="ListParagraph"/>
+        <w:numPr>
+          <w:ilvl w:val="3"/>
+          <w:numId w:val="3"/>
+        </w:numPr>
+      </w:pPr>
+      <w:r>
+        <w:t>&lt;empty/&gt; (if no data categories for that classification are permitted)</w:t>
+      </w:r>
+    </w:p>
+    <w:p>
+      <w:pPr>
+        <w:pStyle w:val="ListParagraph"/>
+        <w:numPr>
+          <w:ilvl w:val="4"/>
+          <w:numId w:val="3"/>
+        </w:numPr>
+      </w:pPr>
+      <w:r>
+        <w:t xml:space="preserve">Example: In TBX-Basic, &lt;text/&gt; has been replaced with &lt;empty/&gt; for </w:t>
+      </w:r>
+      <w:proofErr w:type="spellStart"/>
+      <w:r>
+        <w:t>descripNote.types</w:t>
+      </w:r>
+      <w:proofErr w:type="spellEnd"/>
+      <w:r>
+        <w:t>, because TBX-Basic has no data categories of classification “</w:t>
+      </w:r>
+      <w:proofErr w:type="spellStart"/>
+      <w:r>
+        <w:t>descripNote</w:t>
+      </w:r>
+      <w:proofErr w:type="spellEnd"/>
+      <w:r>
+        <w:t>”.</w:t>
+      </w:r>
+    </w:p>
+    <w:p>
+      <w:pPr>
+        <w:pStyle w:val="ListParagraph"/>
+        <w:numPr>
+          <w:ilvl w:val="2"/>
+          <w:numId w:val="3"/>
+        </w:numPr>
+      </w:pPr>
+      <w:r>
+        <w:t>More detailed examples of using these extension points are on TBXInfo.net and can also be seen by comparing the TBX-Basic DCA integrated RNG schema with the Core module RNG.</w:t>
       </w:r>
     </w:p>
     <w:p>
@@ -3115,11 +3560,11 @@
       <w:pPr>
         <w:pStyle w:val="Heading3"/>
       </w:pPr>
-      <w:bookmarkStart w:id="13" w:name="_Schemas_for_DCT"/>
-      <w:bookmarkStart w:id="14" w:name="_Schemas_Needed_for"/>
-      <w:bookmarkStart w:id="15" w:name="_Toc500859821"/>
-      <w:bookmarkEnd w:id="13"/>
-      <w:bookmarkEnd w:id="14"/>
+      <w:bookmarkStart w:id="15" w:name="_Schemas_for_DCT"/>
+      <w:bookmarkStart w:id="16" w:name="_Schemas_Needed_for"/>
+      <w:bookmarkStart w:id="17" w:name="_Toc500859821"/>
+      <w:bookmarkEnd w:id="15"/>
+      <w:bookmarkEnd w:id="16"/>
       <w:r>
         <w:t xml:space="preserve">Schemas </w:t>
       </w:r>
@@ -3132,7 +3577,7 @@
       <w:r>
         <w:t xml:space="preserve"> DCT style TBX</w:t>
       </w:r>
-      <w:bookmarkEnd w:id="15"/>
+      <w:bookmarkEnd w:id="17"/>
     </w:p>
     <w:p>
       <w:r>
@@ -3223,6 +3668,7 @@
         </w:numPr>
       </w:pPr>
       <w:r>
+        <w:lastRenderedPageBreak/>
         <w:t>Basic module RNG (or equivalent)</w:t>
       </w:r>
       <w:r>
@@ -3296,13 +3742,13 @@
       <w:pPr>
         <w:pStyle w:val="Heading2"/>
       </w:pPr>
-      <w:bookmarkStart w:id="16" w:name="_Validation_API"/>
-      <w:bookmarkStart w:id="17" w:name="_Toc500859822"/>
-      <w:bookmarkEnd w:id="16"/>
+      <w:bookmarkStart w:id="18" w:name="_Validation_API"/>
+      <w:bookmarkStart w:id="19" w:name="_Toc500859822"/>
+      <w:bookmarkEnd w:id="18"/>
       <w:r>
         <w:t>Validation API</w:t>
       </w:r>
-      <w:bookmarkEnd w:id="17"/>
+      <w:bookmarkEnd w:id="19"/>
     </w:p>
     <w:p>
       <w:r>
@@ -3371,18 +3817,32 @@
       <w:pPr>
         <w:pStyle w:val="Heading1"/>
       </w:pPr>
-      <w:bookmarkStart w:id="18" w:name="_Toc500859823"/>
+      <w:bookmarkStart w:id="20" w:name="_Toc500859823"/>
       <w:r>
         <w:t>Import</w:t>
       </w:r>
-      <w:bookmarkEnd w:id="18"/>
+      <w:bookmarkEnd w:id="20"/>
     </w:p>
     <w:p>
       <w:r>
         <w:t>This section details the pro</w:t>
       </w:r>
       <w:r>
-        <w:t>cess of importing a TBX file</w:t>
+        <w:t xml:space="preserve">cess of </w:t>
+      </w:r>
+      <w:commentRangeStart w:id="21"/>
+      <w:r>
+        <w:t>importing</w:t>
+      </w:r>
+      <w:commentRangeEnd w:id="21"/>
+      <w:r>
+        <w:rPr>
+          <w:rStyle w:val="CommentReference"/>
+        </w:rPr>
+        <w:commentReference w:id="21"/>
+      </w:r>
+      <w:r>
+        <w:t xml:space="preserve"> a TBX file</w:t>
       </w:r>
       <w:r>
         <w:t xml:space="preserve">. </w:t>
@@ -3460,7 +3920,6 @@
         </w:numPr>
       </w:pPr>
       <w:r>
-        <w:lastRenderedPageBreak/>
         <w:t xml:space="preserve">Using the </w:t>
       </w:r>
       <w:hyperlink w:anchor="_Validation_API" w:history="1">
@@ -3604,11 +4063,11 @@
       <w:pPr>
         <w:pStyle w:val="Heading1"/>
       </w:pPr>
-      <w:bookmarkStart w:id="19" w:name="_Toc500859824"/>
+      <w:bookmarkStart w:id="22" w:name="_Toc500859824"/>
       <w:r>
         <w:t>Export</w:t>
       </w:r>
-      <w:bookmarkEnd w:id="19"/>
+      <w:bookmarkEnd w:id="22"/>
     </w:p>
     <w:p>
       <w:r>
@@ -3668,6 +4127,7 @@
         </w:numPr>
       </w:pPr>
       <w:r>
+        <w:lastRenderedPageBreak/>
         <w:t xml:space="preserve">Decide which style of TBX the export </w:t>
       </w:r>
       <w:r>
@@ -3760,7 +4220,13 @@
         <w:t>to the data categories</w:t>
       </w:r>
       <w:r>
-        <w:t xml:space="preserve"> (including permitted content values)</w:t>
+        <w:t xml:space="preserve"> (including </w:t>
+      </w:r>
+      <w:r>
+        <w:t>permissible</w:t>
+      </w:r>
+      <w:r>
+        <w:t xml:space="preserve"> content values)</w:t>
       </w:r>
       <w:r>
         <w:t xml:space="preserve"> included by the modules, a simple export should suffice.</w:t>
@@ -3886,13 +4352,18 @@
         </w:numPr>
       </w:pPr>
       <w:r>
-        <w:t>The export file must be a well-formed XML file with a “.</w:t>
+        <w:t xml:space="preserve">The export file must be a well-formed XML file with a </w:t>
+      </w:r>
+      <w:proofErr w:type="gramStart"/>
+      <w:r>
+        <w:t>“.</w:t>
       </w:r>
       <w:proofErr w:type="spellStart"/>
       <w:r>
         <w:t>tbx</w:t>
       </w:r>
       <w:proofErr w:type="spellEnd"/>
+      <w:proofErr w:type="gramEnd"/>
       <w:r>
         <w:t>” file extension</w:t>
       </w:r>
@@ -3906,7 +4377,6 @@
         </w:numPr>
       </w:pPr>
       <w:r>
-        <w:lastRenderedPageBreak/>
         <w:t>The export file must also be valid instance of the target dialect (TBX-Basic) according to the schemas of that dialect and style (DCA or DCT).</w:t>
       </w:r>
     </w:p>
@@ -3919,14 +4389,14 @@
       <w:pPr>
         <w:pStyle w:val="Heading1"/>
       </w:pPr>
-      <w:bookmarkStart w:id="20" w:name="_Appendix_I:_API"/>
-      <w:bookmarkStart w:id="21" w:name="_Toc500859825"/>
-      <w:bookmarkEnd w:id="20"/>
+      <w:bookmarkStart w:id="23" w:name="_Appendix_I:_API"/>
+      <w:bookmarkStart w:id="24" w:name="_Toc500859825"/>
+      <w:bookmarkEnd w:id="23"/>
       <w:r>
         <w:lastRenderedPageBreak/>
         <w:t>Appendix I: API Example for TBX-Basic</w:t>
       </w:r>
-      <w:bookmarkEnd w:id="21"/>
+      <w:bookmarkEnd w:id="24"/>
     </w:p>
     <w:p>
       <w:pPr>
@@ -3935,11 +4405,11 @@
           <w:sz w:val="24"/>
         </w:rPr>
       </w:pPr>
-      <w:bookmarkStart w:id="22" w:name="_Toc500859826"/>
+      <w:bookmarkStart w:id="25" w:name="_Toc500859826"/>
       <w:r>
         <w:t>Using the response:</w:t>
       </w:r>
-      <w:bookmarkEnd w:id="22"/>
+      <w:bookmarkEnd w:id="25"/>
     </w:p>
     <w:p>
       <w:r>
@@ -4012,7 +4482,7 @@
       <w:pPr>
         <w:pStyle w:val="Heading2"/>
       </w:pPr>
-      <w:bookmarkStart w:id="23" w:name="_Toc500859827"/>
+      <w:bookmarkStart w:id="26" w:name="_Toc500859827"/>
       <w:r>
         <w:t>Example call to API (GET)</w:t>
       </w:r>
@@ -4022,7 +4492,7 @@
       <w:r>
         <w:t>:</w:t>
       </w:r>
-      <w:bookmarkEnd w:id="23"/>
+      <w:bookmarkEnd w:id="26"/>
     </w:p>
     <w:p>
       <w:pPr>
@@ -5532,7 +6002,7 @@
 
 <file path=word/comments.xml><?xml version="1.0" encoding="utf-8"?>
 <w:comments xmlns:wpc="http://schemas.microsoft.com/office/word/2010/wordprocessingCanvas" xmlns:cx="http://schemas.microsoft.com/office/drawing/2014/chartex" xmlns:cx1="http://schemas.microsoft.com/office/drawing/2015/9/8/chartex" xmlns:cx2="http://schemas.microsoft.com/office/drawing/2015/10/21/chartex" xmlns:cx3="http://schemas.microsoft.com/office/drawing/2016/5/9/chartex" xmlns:cx4="http://schemas.microsoft.com/office/drawing/2016/5/10/chartex" xmlns:cx5="http://schemas.microsoft.com/office/drawing/2016/5/11/chartex" xmlns:cx6="http://schemas.microsoft.com/office/drawing/2016/5/12/chartex" xmlns:cx7="http://schemas.microsoft.com/office/drawing/2016/5/13/chartex" xmlns:cx8="http://schemas.microsoft.com/office/drawing/2016/5/14/chartex" xmlns:mc="http://schemas.openxmlformats.org/markup-compatibility/2006" xmlns:aink="http://schemas.microsoft.com/office/drawing/2016/ink" xmlns:am3d="http://schemas.microsoft.com/office/drawing/2017/model3d" xmlns:o="urn:schemas-microsoft-com:office:office" xmlns:r="http://schemas.openxmlformats.org/officeDocument/2006/relationships" xmlns:m="http://schemas.openxmlformats.org/officeDocument/2006/math" xmlns:v="urn:schemas-microsoft-com:vml" xmlns:wp14="http://schemas.microsoft.com/office/word/2010/wordprocessingDrawing" xmlns:wp="http://schemas.openxmlformats.org/drawingml/2006/wordprocessingDrawing" xmlns:w10="urn:schemas-microsoft-com:office:word" xmlns:w="http://schemas.openxmlformats.org/wordprocessingml/2006/main" xmlns:w14="http://schemas.microsoft.com/office/word/2010/wordml" xmlns:w15="http://schemas.microsoft.com/office/word/2012/wordml" xmlns:w16se="http://schemas.microsoft.com/office/word/2015/wordml/symex" xmlns:wpg="http://schemas.microsoft.com/office/word/2010/wordprocessingGroup" xmlns:wpi="http://schemas.microsoft.com/office/word/2010/wordprocessingInk" xmlns:wne="http://schemas.microsoft.com/office/word/2006/wordml" xmlns:wps="http://schemas.microsoft.com/office/word/2010/wordprocessingShape" mc:Ignorable="w14 w15 w16se wp14">
-  <w:comment w:id="11" w:author="James Hayes" w:date="2017-12-08T15:15:00Z" w:initials="JH">
+  <w:comment w:id="1" w:author="James Hayes" w:date="2017-12-21T07:26:00Z" w:initials="JH">
     <w:p>
       <w:pPr>
         <w:pStyle w:val="CommentText"/>
@@ -5544,6 +6014,22 @@
         <w:annotationRef/>
       </w:r>
       <w:r>
+        <w:t>CC-BY 2.0, 3-Clause BSD clause (for code)</w:t>
+      </w:r>
+    </w:p>
+  </w:comment>
+  <w:comment w:id="12" w:author="James Hayes" w:date="2017-12-08T15:15:00Z" w:initials="JH">
+    <w:p>
+      <w:pPr>
+        <w:pStyle w:val="CommentText"/>
+      </w:pPr>
+      <w:r>
+        <w:rPr>
+          <w:rStyle w:val="CommentReference"/>
+        </w:rPr>
+        <w:annotationRef/>
+      </w:r>
+      <w:r>
         <w:t>According to their site, it is Oxygen when written out, but the stylized logo is &lt;</w:t>
       </w:r>
       <w:proofErr w:type="spellStart"/>
@@ -5553,6 +6039,22 @@
       <w:proofErr w:type="spellEnd"/>
       <w:r>
         <w:t>/&gt;</w:t>
+      </w:r>
+    </w:p>
+  </w:comment>
+  <w:comment w:id="21" w:author="James Hayes" w:date="2017-12-21T08:01:00Z" w:initials="JH">
+    <w:p>
+      <w:pPr>
+        <w:pStyle w:val="CommentText"/>
+      </w:pPr>
+      <w:r>
+        <w:rPr>
+          <w:rStyle w:val="CommentReference"/>
+        </w:rPr>
+        <w:annotationRef/>
+      </w:r>
+      <w:r>
+        <w:t>check against ISO 30042:2018</w:t>
       </w:r>
     </w:p>
   </w:comment>
@@ -5561,7 +6063,9 @@
 
 <file path=word/commentsExtended.xml><?xml version="1.0" encoding="utf-8"?>
 <w15:commentsEx xmlns:wpc="http://schemas.microsoft.com/office/word/2010/wordprocessingCanvas" xmlns:cx="http://schemas.microsoft.com/office/drawing/2014/chartex" xmlns:cx1="http://schemas.microsoft.com/office/drawing/2015/9/8/chartex" xmlns:cx2="http://schemas.microsoft.com/office/drawing/2015/10/21/chartex" xmlns:cx3="http://schemas.microsoft.com/office/drawing/2016/5/9/chartex" xmlns:cx4="http://schemas.microsoft.com/office/drawing/2016/5/10/chartex" xmlns:cx5="http://schemas.microsoft.com/office/drawing/2016/5/11/chartex" xmlns:cx6="http://schemas.microsoft.com/office/drawing/2016/5/12/chartex" xmlns:cx7="http://schemas.microsoft.com/office/drawing/2016/5/13/chartex" xmlns:cx8="http://schemas.microsoft.com/office/drawing/2016/5/14/chartex" xmlns:mc="http://schemas.openxmlformats.org/markup-compatibility/2006" xmlns:aink="http://schemas.microsoft.com/office/drawing/2016/ink" xmlns:am3d="http://schemas.microsoft.com/office/drawing/2017/model3d" xmlns:o="urn:schemas-microsoft-com:office:office" xmlns:r="http://schemas.openxmlformats.org/officeDocument/2006/relationships" xmlns:m="http://schemas.openxmlformats.org/officeDocument/2006/math" xmlns:v="urn:schemas-microsoft-com:vml" xmlns:wp14="http://schemas.microsoft.com/office/word/2010/wordprocessingDrawing" xmlns:wp="http://schemas.openxmlformats.org/drawingml/2006/wordprocessingDrawing" xmlns:w10="urn:schemas-microsoft-com:office:word" xmlns:w="http://schemas.openxmlformats.org/wordprocessingml/2006/main" xmlns:w14="http://schemas.microsoft.com/office/word/2010/wordml" xmlns:w15="http://schemas.microsoft.com/office/word/2012/wordml" xmlns:w16se="http://schemas.microsoft.com/office/word/2015/wordml/symex" xmlns:wpg="http://schemas.microsoft.com/office/word/2010/wordprocessingGroup" xmlns:wpi="http://schemas.microsoft.com/office/word/2010/wordprocessingInk" xmlns:wne="http://schemas.microsoft.com/office/word/2006/wordml" xmlns:wps="http://schemas.microsoft.com/office/word/2010/wordprocessingShape" mc:Ignorable="w14 w15 w16se wp14">
+  <w15:commentEx w15:paraId="3AE43432" w15:done="0"/>
   <w15:commentEx w15:paraId="5593E28D" w15:done="0"/>
+  <w15:commentEx w15:paraId="46C72FF6" w15:done="0"/>
 </w15:commentsEx>
 </file>
 
@@ -5933,7 +6437,13 @@
       <w:pStyle w:val="Header"/>
     </w:pPr>
     <w:r>
-      <w:t>2017/12/12</w:t>
+      <w:t>2017/12/</w:t>
+    </w:r>
+    <w:r>
+      <w:t>2</w:t>
+    </w:r>
+    <w:r>
+      <w:t>1</w:t>
     </w:r>
     <w:r>
       <w:tab/>
@@ -5948,7 +6458,10 @@
       <w:t>2</w:t>
     </w:r>
     <w:r>
-      <w:t>.0</w:t>
+      <w:t>.</w:t>
+    </w:r>
+    <w:r>
+      <w:t>1</w:t>
     </w:r>
   </w:p>
 </w:hdr>
@@ -6803,7 +7316,7 @@
         <w:rFonts w:ascii="Courier New" w:hAnsi="Courier New" w:cs="Courier New" w:hint="default"/>
       </w:rPr>
     </w:lvl>
-    <w:lvl w:ilvl="2" w:tplc="04090005" w:tentative="1">
+    <w:lvl w:ilvl="2" w:tplc="04090005">
       <w:start w:val="1"/>
       <w:numFmt w:val="bullet"/>
       <w:lvlText w:val=""/>
@@ -6815,7 +7328,7 @@
         <w:rFonts w:ascii="Wingdings" w:hAnsi="Wingdings" w:hint="default"/>
       </w:rPr>
     </w:lvl>
-    <w:lvl w:ilvl="3" w:tplc="04090001" w:tentative="1">
+    <w:lvl w:ilvl="3" w:tplc="04090001">
       <w:start w:val="1"/>
       <w:numFmt w:val="bullet"/>
       <w:lvlText w:val=""/>
@@ -6827,7 +7340,7 @@
         <w:rFonts w:ascii="Symbol" w:hAnsi="Symbol" w:hint="default"/>
       </w:rPr>
     </w:lvl>
-    <w:lvl w:ilvl="4" w:tplc="04090003" w:tentative="1">
+    <w:lvl w:ilvl="4" w:tplc="04090003">
       <w:start w:val="1"/>
       <w:numFmt w:val="bullet"/>
       <w:lvlText w:val="o"/>
@@ -6839,7 +7352,7 @@
         <w:rFonts w:ascii="Courier New" w:hAnsi="Courier New" w:cs="Courier New" w:hint="default"/>
       </w:rPr>
     </w:lvl>
-    <w:lvl w:ilvl="5" w:tplc="04090005" w:tentative="1">
+    <w:lvl w:ilvl="5" w:tplc="04090005">
       <w:start w:val="1"/>
       <w:numFmt w:val="bullet"/>
       <w:lvlText w:val=""/>
@@ -8641,7 +9154,7 @@
 </file>
 
 <file path=customXml/itemProps1.xml><?xml version="1.0" encoding="utf-8"?>
-<ds:datastoreItem xmlns:ds="http://schemas.openxmlformats.org/officeDocument/2006/customXml" ds:itemID="{E697EB77-8DCB-4BCC-9423-5BF6DEA490E7}">
+<ds:datastoreItem xmlns:ds="http://schemas.openxmlformats.org/officeDocument/2006/customXml" ds:itemID="{0E4737CA-D6B9-4D4F-8C84-DD9F7F6F5871}">
   <ds:schemaRefs>
     <ds:schemaRef ds:uri="http://schemas.openxmlformats.org/officeDocument/2006/bibliography"/>
   </ds:schemaRefs>

</xml_diff>